<commit_message>
Map movement almost done! #12
</commit_message>
<xml_diff>
--- a/SuperMario.docx
+++ b/SuperMario.docx
@@ -8,6 +8,9 @@
         <w:pStyle w:val="normal0"/>
         <w:spacing w:after="0"/>
       </w:pPr>
+      <w:r>
+        <w:t>.</w:t>
+      </w:r>
     </w:p>
     <w:p>
       <w:pPr>
@@ -231,22 +234,34 @@
         <w:t xml:space="preserve"> </w:t>
       </w:r>
       <w:r>
-        <w:t>ste</w:t>
-      </w:r>
-      <w:r>
-        <w:t>j</w:t>
-      </w:r>
-      <w:r>
-        <w:t xml:space="preserve">dža nije uspio da zadovolji vremenske kriterijume, </w:t>
-      </w:r>
-      <w:r>
-        <w:t>te je zbog toga raspračan u više stejdževa koji dosta ubrzavaju sam process.</w:t>
-      </w:r>
-      <w:r>
-        <w:t xml:space="preserve"> Period čekanja koji se odonosi na čitanje novih vrijednosti signala sveden je na minimum. Proces je organizovan u </w:t>
-      </w:r>
-      <w:r>
-        <w:t>15 stejdževa</w:t>
+        <w:t>faze nije uspe</w:t>
+      </w:r>
+      <w:r>
+        <w:t xml:space="preserve">o da zadovolji vremenske kriterijume, </w:t>
+      </w:r>
+      <w:r>
+        <w:t>te je zbog</w:t>
+      </w:r>
+      <w:r>
+        <w:t xml:space="preserve"> toga raspračan u više faza koje</w:t>
+      </w:r>
+      <w:r>
+        <w:t xml:space="preserve"> dosta ubrzavaju sam process.</w:t>
+      </w:r>
+      <w:r>
+        <w:t xml:space="preserve"> Period čekanja koji se odonosi na čitanje novih </w:t>
+      </w:r>
+      <w:r>
+        <w:t>vrednosti</w:t>
+      </w:r>
+      <w:r>
+        <w:t xml:space="preserve"> signala sveden je na minimum. Proces je organizovan u </w:t>
+      </w:r>
+      <w:r>
+        <w:t xml:space="preserve">15 </w:t>
+      </w:r>
+      <w:r>
+        <w:t>faza</w:t>
       </w:r>
       <w:r>
         <w:t>. Postoje</w:t>
@@ -261,7 +276,13 @@
         <w:t xml:space="preserve"> </w:t>
       </w:r>
       <w:r>
-        <w:t>trenutne faze čita vrijednost adrese i to upisuje u memoriju. Ulazni podatci se menjaju na svaka četiri takta.</w:t>
+        <w:t xml:space="preserve">trenutne faze čita </w:t>
+      </w:r>
+      <w:r>
+        <w:t>vrednost</w:t>
+      </w:r>
+      <w:r>
+        <w:t xml:space="preserve"> adrese i to upisuje u memoriju. Ulazni podatci se menjaju na svaka četiri takta.</w:t>
       </w:r>
     </w:p>
     <w:p>
@@ -282,10 +303,10 @@
       </w:pPr>
       <w:r>
         <w:tab/>
-        <w:t>Faza 0  -  Boja piksela koja treba da se iscrta, odredjena sortiranjem po Z osi i alfa</w:t>
-      </w:r>
-      <w:r>
-        <w:t xml:space="preserve"> vrednostima</w:t>
+        <w:t>Faza 0  -  Boja piksela koja treba da se iscrta, odred</w:t>
+      </w:r>
+      <w:r>
+        <w:t>jena prolaskom kroz matricu mape I odedjivanjem RGB vrednosti sprite-ova</w:t>
       </w:r>
     </w:p>
     <w:p>
@@ -295,13 +316,7 @@
         <w:jc w:val="both"/>
       </w:pPr>
       <w:r>
-        <w:t xml:space="preserve">Faza 1  -  Adresa </w:t>
-      </w:r>
-      <w:r>
-        <w:t xml:space="preserve">indeksiranog </w:t>
-      </w:r>
-      <w:r>
-        <w:t>elementa mape</w:t>
+        <w:t>Faza 1  -  Generisanje mape sa svim njenim elementima</w:t>
       </w:r>
     </w:p>
     <w:p>
@@ -317,7 +332,7 @@
         <w:t xml:space="preserve"> </w:t>
       </w:r>
       <w:r>
-        <w:t>- Boja piksela pokretne slike (sprajta)</w:t>
+        <w:t>- Kretanje Super Maria u svim pravcima, uz prikupljanje coina I izbegavanje prepreka</w:t>
       </w:r>
     </w:p>
     <w:p>
@@ -333,7 +348,7 @@
         <w:t xml:space="preserve"> - </w:t>
       </w:r>
       <w:r>
-        <w:t>Boja texela statičke slike</w:t>
+        <w:t>Pomeranje mape prilikom kretanja Super Maria u desno</w:t>
       </w:r>
     </w:p>
     <w:p>
@@ -348,7 +363,19 @@
         <w:jc w:val="both"/>
       </w:pPr>
       <w:r>
-        <w:t>Modifikovana je veličina statičke slike, tj. omogućeno je pored iscrtavnja slika dimenzije 8x8 i iscrtavanja onih sa dimenzijom 16x16.</w:t>
+        <w:t>Modifikovana je veličina statič</w:t>
+      </w:r>
+      <w:r>
+        <w:t>ke slike, tj. omogućeno je iscrtavnje</w:t>
+      </w:r>
+      <w:r>
+        <w:t xml:space="preserve"> sl</w:t>
+      </w:r>
+      <w:r>
+        <w:t xml:space="preserve">ika </w:t>
+      </w:r>
+      <w:r>
+        <w:t>sa dimenzijom 16x16.</w:t>
       </w:r>
     </w:p>
     <w:p>
@@ -722,7 +749,21 @@
                 <w:sz w:val="20"/>
                 <w:szCs w:val="20"/>
               </w:rPr>
-              <w:t>mario_move( map_entry_t * map, characters * tank, direction_t dir )</w:t>
+              <w:t xml:space="preserve">mario_move( map_entry_t * map, characters * </w:t>
+            </w:r>
+            <w:r>
+              <w:rPr>
+                <w:sz w:val="20"/>
+                <w:szCs w:val="20"/>
+              </w:rPr>
+              <w:t>mario</w:t>
+            </w:r>
+            <w:r>
+              <w:rPr>
+                <w:sz w:val="20"/>
+                <w:szCs w:val="20"/>
+              </w:rPr>
+              <w:t>, direction_t dir )</w:t>
             </w:r>
           </w:p>
         </w:tc>
@@ -853,11 +894,7 @@
               <w:contextualSpacing w:val="0"/>
             </w:pPr>
             <w:r>
-              <w:rPr>
-                <w:sz w:val="20"/>
-                <w:szCs w:val="20"/>
-              </w:rPr>
-              <w:t>process_ai( tank_t * tank, unsigned int * ai_dir )</w:t>
+              <w:t>int obstackles_detection(int x, int y, int deoMape, unsigned char * map, int dir)</w:t>
             </w:r>
           </w:p>
         </w:tc>
@@ -877,7 +914,7 @@
                 <w:sz w:val="20"/>
                 <w:szCs w:val="20"/>
               </w:rPr>
-              <w:t xml:space="preserve">Logika za kretanje neprijatelja </w:t>
+              <w:t>Logika za izbegaavnje prepreka I priklupljanje coina</w:t>
             </w:r>
           </w:p>
         </w:tc>
@@ -978,20 +1015,6 @@
     <w:p>
       <w:pPr>
         <w:pStyle w:val="normal0"/>
-        <w:ind w:firstLine="360"/>
-        <w:jc w:val="both"/>
-      </w:pPr>
-    </w:p>
-    <w:p>
-      <w:pPr>
-        <w:pStyle w:val="normal0"/>
-        <w:ind w:firstLine="360"/>
-        <w:jc w:val="both"/>
-      </w:pPr>
-    </w:p>
-    <w:p>
-      <w:pPr>
-        <w:pStyle w:val="normal0"/>
         <w:ind w:left="720"/>
         <w:contextualSpacing/>
         <w:jc w:val="center"/>
@@ -1002,8 +1025,8 @@
         </w:rPr>
         <w:drawing>
           <wp:inline distT="0" distB="0" distL="0" distR="0">
-            <wp:extent cx="4090108" cy="2077155"/>
-            <wp:effectExtent l="19050" t="0" r="5642" b="0"/>
+            <wp:extent cx="5132777" cy="2498577"/>
+            <wp:effectExtent l="19050" t="0" r="0" b="0"/>
             <wp:docPr id="1" name="Picture 0" descr="13493065_10206474489124220_1770853549_n.jpg"/>
             <wp:cNvGraphicFramePr>
               <a:graphicFrameLocks xmlns:a="http://schemas.openxmlformats.org/drawingml/2006/main" noChangeAspect="1"/>
@@ -1024,7 +1047,7 @@
                   <pic:spPr>
                     <a:xfrm>
                       <a:off x="0" y="0"/>
-                      <a:ext cx="4090108" cy="2077155"/>
+                      <a:ext cx="5132775" cy="2498576"/>
                     </a:xfrm>
                     <a:prstGeom prst="rect">
                       <a:avLst/>
@@ -2157,7 +2180,7 @@
 </file>
 
 <file path=customXml/itemProps1.xml><?xml version="1.0" encoding="utf-8"?>
-<ds:datastoreItem xmlns:ds="http://schemas.openxmlformats.org/officeDocument/2006/customXml" ds:itemID="{E50386B4-DA3A-4AC6-8C0A-011B59659AED}">
+<ds:datastoreItem xmlns:ds="http://schemas.openxmlformats.org/officeDocument/2006/customXml" ds:itemID="{E1805153-E454-47CA-8651-C228A9CB9F9A}">
   <ds:schemaRefs>
     <ds:schemaRef ds:uri="http://schemas.openxmlformats.org/officeDocument/2006/bibliography"/>
   </ds:schemaRefs>

</xml_diff>